<commit_message>
bd and js3 design
</commit_message>
<xml_diff>
--- a/бд/курсач/УД_Крюкова_ИС1_22_о.docx
+++ b/бд/курсач/УД_Крюкова_ИС1_22_о.docx
@@ -193,103 +193,15 @@
           <w:sz w:val="28"/>
           <w:szCs w:val="28"/>
         </w:rPr>
-        <w:t xml:space="preserve">Букмекерская контора </w:t>
-      </w:r>
-      <w:r>
-        <w:rPr>
-          <w:rFonts w:ascii="Times New Roman" w:hAnsi="Times New Roman" w:cs="Times New Roman"/>
-          <w:sz w:val="28"/>
-          <w:szCs w:val="28"/>
-        </w:rPr>
-        <w:t>–</w:t>
-      </w:r>
-      <w:r>
-        <w:rPr>
-          <w:rFonts w:ascii="Times New Roman" w:hAnsi="Times New Roman" w:cs="Times New Roman"/>
-          <w:sz w:val="28"/>
-          <w:szCs w:val="28"/>
-        </w:rPr>
-        <w:t xml:space="preserve"> это компания, которая принимает ставки на исход различных событий, чаще всего спортивных</w:t>
-      </w:r>
-      <w:r>
-        <w:rPr>
-          <w:rFonts w:ascii="Times New Roman" w:hAnsi="Times New Roman" w:cs="Times New Roman"/>
-          <w:sz w:val="28"/>
-          <w:szCs w:val="28"/>
-        </w:rPr>
-        <w:t>. Компания</w:t>
-      </w:r>
-      <w:r>
-        <w:rPr>
-          <w:rFonts w:ascii="Times New Roman" w:hAnsi="Times New Roman" w:cs="Times New Roman"/>
-          <w:sz w:val="28"/>
-          <w:szCs w:val="28"/>
-        </w:rPr>
-        <w:t xml:space="preserve"> принимает ставки на различные события, такие как спортивные матчи, политические выборы и другие значимые события. Ставки могут быть сделаны как до начала события, так и в режиме реального времени</w:t>
-      </w:r>
-      <w:r>
-        <w:rPr>
-          <w:rFonts w:ascii="Times New Roman" w:hAnsi="Times New Roman" w:cs="Times New Roman"/>
-          <w:sz w:val="28"/>
-          <w:szCs w:val="28"/>
-        </w:rPr>
-        <w:t xml:space="preserve">. Также в компании </w:t>
-      </w:r>
-      <w:r>
-        <w:rPr>
-          <w:rFonts w:ascii="Times New Roman" w:hAnsi="Times New Roman" w:cs="Times New Roman"/>
-          <w:sz w:val="28"/>
-          <w:szCs w:val="28"/>
-        </w:rPr>
-        <w:t>рассчитывают коэффициенты, которые отражают вероятность того или иного исхода. Эти коэффициенты включают маржу, которая обеспечивает прибыль компании</w:t>
-      </w:r>
-      <w:r>
-        <w:rPr>
-          <w:rFonts w:ascii="Times New Roman" w:hAnsi="Times New Roman" w:cs="Times New Roman"/>
-          <w:sz w:val="28"/>
-          <w:szCs w:val="28"/>
-        </w:rPr>
-        <w:t xml:space="preserve">. </w:t>
-      </w:r>
-      <w:r>
-        <w:rPr>
-          <w:rFonts w:ascii="Times New Roman" w:hAnsi="Times New Roman" w:cs="Times New Roman"/>
-          <w:sz w:val="28"/>
-          <w:szCs w:val="28"/>
-        </w:rPr>
-        <w:t xml:space="preserve">Если ставка выигрывает, </w:t>
-      </w:r>
-      <w:r>
-        <w:rPr>
-          <w:rFonts w:ascii="Times New Roman" w:hAnsi="Times New Roman" w:cs="Times New Roman"/>
-          <w:sz w:val="28"/>
-          <w:szCs w:val="28"/>
-        </w:rPr>
-        <w:t>б</w:t>
-      </w:r>
-      <w:r>
-        <w:rPr>
-          <w:rFonts w:ascii="Times New Roman" w:hAnsi="Times New Roman" w:cs="Times New Roman"/>
-          <w:sz w:val="28"/>
-          <w:szCs w:val="28"/>
-        </w:rPr>
-        <w:t xml:space="preserve">укмекерская контора </w:t>
-      </w:r>
-      <w:r>
-        <w:rPr>
-          <w:rFonts w:ascii="Times New Roman" w:hAnsi="Times New Roman" w:cs="Times New Roman"/>
-          <w:sz w:val="28"/>
-          <w:szCs w:val="28"/>
-        </w:rPr>
-        <w:t>выплачивает выигрыш игроку в соответствии с установленными коэффициентами</w:t>
-      </w:r>
-      <w:r>
-        <w:rPr>
-          <w:rFonts w:ascii="Times New Roman" w:hAnsi="Times New Roman" w:cs="Times New Roman"/>
-          <w:sz w:val="28"/>
-          <w:szCs w:val="28"/>
-        </w:rPr>
-        <w:t>.</w:t>
+        <w:t xml:space="preserve">Букмекерская контора – это компания, которая принимает ставки на исход различных событий, чаще всего спортивных. Компания принимает ставки на различные события, такие как спортивные матчи, политические выборы и другие значимые события. Ставки могут быть сделаны как до начала события, так и в режиме реального времени. Также в компании рассчитывают коэффициенты, которые отражают вероятность того или иного исхода. Эти коэффициенты включают маржу, которая обеспечивает прибыль компании. </w:t>
+      </w:r>
+      <w:r>
+        <w:rPr>
+          <w:rFonts w:ascii="Times New Roman" w:hAnsi="Times New Roman" w:cs="Times New Roman"/>
+          <w:sz w:val="28"/>
+          <w:szCs w:val="28"/>
+        </w:rPr>
+        <w:t>Если ставка выигрывает, букмекерская контора выплачивает выигрыш игроку в соответствии с установленными коэффициентами.</w:t>
       </w:r>
     </w:p>
     <w:p>
@@ -810,43 +722,7 @@
           <w:sz w:val="28"/>
           <w:szCs w:val="28"/>
         </w:rPr>
-        <w:t xml:space="preserve"> – с</w:t>
-      </w:r>
-      <w:r>
-        <w:rPr>
-          <w:rFonts w:ascii="Times New Roman" w:hAnsi="Times New Roman" w:cs="Times New Roman"/>
-          <w:bCs/>
-          <w:sz w:val="28"/>
-          <w:szCs w:val="28"/>
-        </w:rPr>
-        <w:t>ущность, представляющая клиента букмекерской конторы</w:t>
-      </w:r>
-      <w:r>
-        <w:rPr>
-          <w:rFonts w:ascii="Times New Roman" w:hAnsi="Times New Roman" w:cs="Times New Roman"/>
-          <w:bCs/>
-          <w:sz w:val="28"/>
-          <w:szCs w:val="28"/>
-        </w:rPr>
-        <w:t>, с</w:t>
-      </w:r>
-      <w:r>
-        <w:rPr>
-          <w:rFonts w:ascii="Times New Roman" w:hAnsi="Times New Roman" w:cs="Times New Roman"/>
-          <w:bCs/>
-          <w:sz w:val="28"/>
-          <w:szCs w:val="28"/>
-        </w:rPr>
-        <w:t>одержит личные данные и информацию о состоянии счета.</w:t>
-      </w:r>
-      <w:r>
-        <w:rPr>
-          <w:rFonts w:ascii="Times New Roman" w:hAnsi="Times New Roman" w:cs="Times New Roman"/>
-          <w:bCs/>
-          <w:sz w:val="28"/>
-          <w:szCs w:val="28"/>
-        </w:rPr>
-        <w:t xml:space="preserve"> Здесь должны содержаться данные о фамилии, имени и отчестве пользователя, его дате рождения, некоторые контактные данные, логин, пароль и баланс счета.</w:t>
+        <w:t xml:space="preserve"> – сущность, представляющая клиента букмекерской конторы, содержит личные данные и информацию о состоянии счета. Здесь должны содержаться данные о фамилии, имени и отчестве пользователя, его дате рождения, некоторые контактные данные, логин, пароль и баланс счета.</w:t>
       </w:r>
     </w:p>
     <w:p>
@@ -873,52 +749,7 @@
           <w:sz w:val="28"/>
           <w:szCs w:val="28"/>
         </w:rPr>
-        <w:t>Ставка</w:t>
-      </w:r>
-      <w:r>
-        <w:rPr>
-          <w:rFonts w:ascii="Times New Roman" w:hAnsi="Times New Roman" w:cs="Times New Roman"/>
-          <w:bCs/>
-          <w:sz w:val="28"/>
-          <w:szCs w:val="28"/>
-        </w:rPr>
-        <w:t xml:space="preserve"> – с</w:t>
-      </w:r>
-      <w:r>
-        <w:rPr>
-          <w:rFonts w:ascii="Times New Roman" w:hAnsi="Times New Roman" w:cs="Times New Roman"/>
-          <w:bCs/>
-          <w:sz w:val="28"/>
-          <w:szCs w:val="28"/>
-        </w:rPr>
-        <w:t>ущность, представляющая сделанную</w:t>
-      </w:r>
-      <w:r>
-        <w:rPr>
-          <w:rFonts w:ascii="Times New Roman" w:hAnsi="Times New Roman" w:cs="Times New Roman"/>
-          <w:bCs/>
-          <w:sz w:val="28"/>
-          <w:szCs w:val="28"/>
-        </w:rPr>
-        <w:t xml:space="preserve"> пользователем</w:t>
-      </w:r>
-      <w:r>
-        <w:rPr>
-          <w:rFonts w:ascii="Times New Roman" w:hAnsi="Times New Roman" w:cs="Times New Roman"/>
-          <w:bCs/>
-          <w:sz w:val="28"/>
-          <w:szCs w:val="28"/>
-        </w:rPr>
-        <w:t xml:space="preserve"> ставку.</w:t>
-      </w:r>
-      <w:r>
-        <w:rPr>
-          <w:rFonts w:ascii="Times New Roman" w:hAnsi="Times New Roman" w:cs="Times New Roman"/>
-          <w:bCs/>
-          <w:sz w:val="28"/>
-          <w:szCs w:val="28"/>
-        </w:rPr>
-        <w:t xml:space="preserve"> Сущность содержит в себе данные о сумме ставки, </w:t>
+        <w:t xml:space="preserve">Ставка – сущность, представляющая сделанную пользователем ставку. Сущность содержит в себе данные о сумме ставки, </w:t>
       </w:r>
       <w:r>
         <w:rPr>
@@ -936,25 +767,7 @@
           <w:sz w:val="28"/>
           <w:szCs w:val="28"/>
         </w:rPr>
-        <w:t xml:space="preserve"> и ее статусе (</w:t>
-      </w:r>
-      <w:r>
-        <w:rPr>
-          <w:rFonts w:ascii="Times New Roman" w:hAnsi="Times New Roman" w:cs="Times New Roman"/>
-          <w:bCs/>
-          <w:sz w:val="28"/>
-          <w:szCs w:val="28"/>
-        </w:rPr>
-        <w:t>выиграна, проиграна, в ожидании</w:t>
-      </w:r>
-      <w:r>
-        <w:rPr>
-          <w:rFonts w:ascii="Times New Roman" w:hAnsi="Times New Roman" w:cs="Times New Roman"/>
-          <w:bCs/>
-          <w:sz w:val="28"/>
-          <w:szCs w:val="28"/>
-        </w:rPr>
-        <w:t>).</w:t>
+        <w:t xml:space="preserve"> и ее статусе (выиграна, проиграна, в ожидании).</w:t>
       </w:r>
     </w:p>
     <w:p>
@@ -981,133 +794,16 @@
           <w:sz w:val="28"/>
           <w:szCs w:val="28"/>
         </w:rPr>
-        <w:t>Событие</w:t>
-      </w:r>
-      <w:r>
-        <w:rPr>
-          <w:rFonts w:ascii="Times New Roman" w:hAnsi="Times New Roman" w:cs="Times New Roman"/>
-          <w:bCs/>
-          <w:sz w:val="28"/>
-          <w:szCs w:val="28"/>
-        </w:rPr>
-        <w:t xml:space="preserve"> – с</w:t>
-      </w:r>
-      <w:r>
-        <w:rPr>
-          <w:rFonts w:ascii="Times New Roman" w:hAnsi="Times New Roman" w:cs="Times New Roman"/>
-          <w:bCs/>
-          <w:sz w:val="28"/>
-          <w:szCs w:val="28"/>
-        </w:rPr>
-        <w:t>ущность, представляющая спортивное или другое событие, на которое можно сделать ставку.</w:t>
-      </w:r>
-      <w:r>
-        <w:rPr>
-          <w:rFonts w:ascii="Times New Roman" w:hAnsi="Times New Roman" w:cs="Times New Roman"/>
-          <w:bCs/>
-          <w:sz w:val="28"/>
-          <w:szCs w:val="28"/>
-        </w:rPr>
-        <w:t xml:space="preserve"> Предоставляет данные, касающиеся </w:t>
-      </w:r>
-      <w:r>
-        <w:rPr>
-          <w:rFonts w:ascii="Times New Roman" w:hAnsi="Times New Roman" w:cs="Times New Roman"/>
-          <w:bCs/>
-          <w:sz w:val="28"/>
-          <w:szCs w:val="28"/>
-        </w:rPr>
-        <w:t>названи</w:t>
-      </w:r>
-      <w:r>
-        <w:rPr>
-          <w:rFonts w:ascii="Times New Roman" w:hAnsi="Times New Roman" w:cs="Times New Roman"/>
-          <w:bCs/>
-          <w:sz w:val="28"/>
-          <w:szCs w:val="28"/>
-        </w:rPr>
-        <w:t>я</w:t>
-      </w:r>
-      <w:r>
-        <w:rPr>
-          <w:rFonts w:ascii="Times New Roman" w:hAnsi="Times New Roman" w:cs="Times New Roman"/>
-          <w:bCs/>
-          <w:sz w:val="28"/>
-          <w:szCs w:val="28"/>
-        </w:rPr>
-        <w:t xml:space="preserve"> события, дат</w:t>
-      </w:r>
-      <w:r>
-        <w:rPr>
-          <w:rFonts w:ascii="Times New Roman" w:hAnsi="Times New Roman" w:cs="Times New Roman"/>
-          <w:bCs/>
-          <w:sz w:val="28"/>
-          <w:szCs w:val="28"/>
-        </w:rPr>
-        <w:t>ы</w:t>
-      </w:r>
-      <w:r>
-        <w:rPr>
-          <w:rFonts w:ascii="Times New Roman" w:hAnsi="Times New Roman" w:cs="Times New Roman"/>
-          <w:bCs/>
-          <w:sz w:val="28"/>
-          <w:szCs w:val="28"/>
-        </w:rPr>
-        <w:t xml:space="preserve"> и врем</w:t>
-      </w:r>
-      <w:r>
-        <w:rPr>
-          <w:rFonts w:ascii="Times New Roman" w:hAnsi="Times New Roman" w:cs="Times New Roman"/>
-          <w:bCs/>
-          <w:sz w:val="28"/>
-          <w:szCs w:val="28"/>
-        </w:rPr>
-        <w:t>ени</w:t>
-      </w:r>
-      <w:r>
-        <w:rPr>
-          <w:rFonts w:ascii="Times New Roman" w:hAnsi="Times New Roman" w:cs="Times New Roman"/>
-          <w:bCs/>
-          <w:sz w:val="28"/>
-          <w:szCs w:val="28"/>
-        </w:rPr>
-        <w:t xml:space="preserve"> начала, вид</w:t>
-      </w:r>
-      <w:r>
-        <w:rPr>
-          <w:rFonts w:ascii="Times New Roman" w:hAnsi="Times New Roman" w:cs="Times New Roman"/>
-          <w:bCs/>
-          <w:sz w:val="28"/>
-          <w:szCs w:val="28"/>
-        </w:rPr>
-        <w:t>а</w:t>
-      </w:r>
-      <w:r>
-        <w:rPr>
-          <w:rFonts w:ascii="Times New Roman" w:hAnsi="Times New Roman" w:cs="Times New Roman"/>
-          <w:bCs/>
-          <w:sz w:val="28"/>
-          <w:szCs w:val="28"/>
-        </w:rPr>
-        <w:t xml:space="preserve"> спорта, статус</w:t>
-      </w:r>
-      <w:r>
-        <w:rPr>
-          <w:rFonts w:ascii="Times New Roman" w:hAnsi="Times New Roman" w:cs="Times New Roman"/>
-          <w:bCs/>
-          <w:sz w:val="28"/>
-          <w:szCs w:val="28"/>
-        </w:rPr>
-        <w:t>а события</w:t>
-      </w:r>
-      <w:r>
-        <w:rPr>
-          <w:rFonts w:ascii="Times New Roman" w:hAnsi="Times New Roman" w:cs="Times New Roman"/>
-          <w:bCs/>
-          <w:sz w:val="28"/>
-          <w:szCs w:val="28"/>
-        </w:rPr>
-        <w:t xml:space="preserve"> (завершено, в процессе, запланировано).</w:t>
+        <w:t>Событие – сущность, представляющая спортивное или другое событие, на которое можно сделать ставку.</w:t>
+      </w:r>
+      <w:r>
+        <w:rPr>
+          <w:rFonts w:ascii="Times New Roman" w:hAnsi="Times New Roman" w:cs="Times New Roman"/>
+          <w:bCs/>
+          <w:sz w:val="28"/>
+          <w:szCs w:val="28"/>
+        </w:rPr>
+        <w:t xml:space="preserve"> Предоставляет данные, касающиеся названия события, даты и времени начала, вида спорта, статуса события (завершено, в процессе, запланировано).</w:t>
       </w:r>
     </w:p>
     <w:p>
@@ -1134,25 +830,7 @@
           <w:sz w:val="28"/>
           <w:szCs w:val="28"/>
         </w:rPr>
-        <w:t>Коэффициент</w:t>
-      </w:r>
-      <w:r>
-        <w:rPr>
-          <w:rFonts w:ascii="Times New Roman" w:hAnsi="Times New Roman" w:cs="Times New Roman"/>
-          <w:bCs/>
-          <w:sz w:val="28"/>
-          <w:szCs w:val="28"/>
-        </w:rPr>
-        <w:t xml:space="preserve"> – с</w:t>
-      </w:r>
-      <w:r>
-        <w:rPr>
-          <w:rFonts w:ascii="Times New Roman" w:hAnsi="Times New Roman" w:cs="Times New Roman"/>
-          <w:bCs/>
-          <w:sz w:val="28"/>
-          <w:szCs w:val="28"/>
-        </w:rPr>
-        <w:t xml:space="preserve">ущность, представляющая коэффициенты для различных исходов события. </w:t>
+        <w:t xml:space="preserve">Коэффициент – сущность, представляющая коэффициенты для различных исходов события. </w:t>
       </w:r>
       <w:r>
         <w:rPr>
@@ -1171,43 +849,7 @@
           <w:szCs w:val="28"/>
         </w:rPr>
         <w:lastRenderedPageBreak/>
-        <w:t xml:space="preserve">коэффициент актуален, </w:t>
-      </w:r>
-      <w:r>
-        <w:rPr>
-          <w:rFonts w:ascii="Times New Roman" w:hAnsi="Times New Roman" w:cs="Times New Roman"/>
-          <w:bCs/>
-          <w:sz w:val="28"/>
-          <w:szCs w:val="28"/>
-        </w:rPr>
-        <w:t>тип</w:t>
-      </w:r>
-      <w:r>
-        <w:rPr>
-          <w:rFonts w:ascii="Times New Roman" w:hAnsi="Times New Roman" w:cs="Times New Roman"/>
-          <w:bCs/>
-          <w:sz w:val="28"/>
-          <w:szCs w:val="28"/>
-        </w:rPr>
-        <w:t>е</w:t>
-      </w:r>
-      <w:r>
-        <w:rPr>
-          <w:rFonts w:ascii="Times New Roman" w:hAnsi="Times New Roman" w:cs="Times New Roman"/>
-          <w:bCs/>
-          <w:sz w:val="28"/>
-          <w:szCs w:val="28"/>
-        </w:rPr>
-        <w:t xml:space="preserve"> ставки (победа, ничья, поражение), значение коэффициента</w:t>
-      </w:r>
-      <w:r>
-        <w:rPr>
-          <w:rFonts w:ascii="Times New Roman" w:hAnsi="Times New Roman" w:cs="Times New Roman"/>
-          <w:bCs/>
-          <w:sz w:val="28"/>
-          <w:szCs w:val="28"/>
-        </w:rPr>
-        <w:t xml:space="preserve"> для ставки</w:t>
+        <w:t>коэффициент актуален, типе ставки (победа, ничья, поражение), значение коэффициента для ставки</w:t>
       </w:r>
       <w:r>
         <w:rPr>
@@ -1243,133 +885,16 @@
           <w:sz w:val="28"/>
           <w:szCs w:val="28"/>
         </w:rPr>
-        <w:t>Транзакция – с</w:t>
-      </w:r>
-      <w:r>
-        <w:rPr>
-          <w:rFonts w:ascii="Times New Roman" w:hAnsi="Times New Roman" w:cs="Times New Roman"/>
-          <w:bCs/>
-          <w:sz w:val="28"/>
-          <w:szCs w:val="28"/>
-        </w:rPr>
-        <w:t>ущность, представляющая финансовые операции пользователя</w:t>
-      </w:r>
-      <w:r>
-        <w:rPr>
-          <w:rFonts w:ascii="Times New Roman" w:hAnsi="Times New Roman" w:cs="Times New Roman"/>
-          <w:bCs/>
-          <w:sz w:val="28"/>
-          <w:szCs w:val="28"/>
-        </w:rPr>
-        <w:t>.</w:t>
-      </w:r>
-      <w:r>
-        <w:rPr>
-          <w:rFonts w:ascii="Times New Roman" w:hAnsi="Times New Roman" w:cs="Times New Roman"/>
-          <w:bCs/>
-          <w:sz w:val="28"/>
-          <w:szCs w:val="28"/>
-        </w:rPr>
-        <w:t xml:space="preserve"> Сущность хранит информацию о пользователе, осуществляющем перевод, </w:t>
-      </w:r>
-      <w:r>
-        <w:rPr>
-          <w:rFonts w:ascii="Times New Roman" w:hAnsi="Times New Roman" w:cs="Times New Roman"/>
-          <w:bCs/>
-          <w:sz w:val="28"/>
-          <w:szCs w:val="28"/>
-        </w:rPr>
-        <w:t>дат</w:t>
-      </w:r>
-      <w:r>
-        <w:rPr>
-          <w:rFonts w:ascii="Times New Roman" w:hAnsi="Times New Roman" w:cs="Times New Roman"/>
-          <w:bCs/>
-          <w:sz w:val="28"/>
-          <w:szCs w:val="28"/>
-        </w:rPr>
-        <w:t>е</w:t>
-      </w:r>
-      <w:r>
-        <w:rPr>
-          <w:rFonts w:ascii="Times New Roman" w:hAnsi="Times New Roman" w:cs="Times New Roman"/>
-          <w:bCs/>
-          <w:sz w:val="28"/>
-          <w:szCs w:val="28"/>
-        </w:rPr>
-        <w:t xml:space="preserve"> и врем</w:t>
-      </w:r>
-      <w:r>
-        <w:rPr>
-          <w:rFonts w:ascii="Times New Roman" w:hAnsi="Times New Roman" w:cs="Times New Roman"/>
-          <w:bCs/>
-          <w:sz w:val="28"/>
-          <w:szCs w:val="28"/>
-        </w:rPr>
-        <w:t>ени</w:t>
-      </w:r>
-      <w:r>
-        <w:rPr>
-          <w:rFonts w:ascii="Times New Roman" w:hAnsi="Times New Roman" w:cs="Times New Roman"/>
-          <w:bCs/>
-          <w:sz w:val="28"/>
-          <w:szCs w:val="28"/>
-        </w:rPr>
-        <w:t>, сумм</w:t>
-      </w:r>
-      <w:r>
-        <w:rPr>
-          <w:rFonts w:ascii="Times New Roman" w:hAnsi="Times New Roman" w:cs="Times New Roman"/>
-          <w:bCs/>
-          <w:sz w:val="28"/>
-          <w:szCs w:val="28"/>
-        </w:rPr>
-        <w:t>е</w:t>
-      </w:r>
-      <w:r>
-        <w:rPr>
-          <w:rFonts w:ascii="Times New Roman" w:hAnsi="Times New Roman" w:cs="Times New Roman"/>
-          <w:bCs/>
-          <w:sz w:val="28"/>
-          <w:szCs w:val="28"/>
-        </w:rPr>
-        <w:t>, тип</w:t>
-      </w:r>
-      <w:r>
-        <w:rPr>
-          <w:rFonts w:ascii="Times New Roman" w:hAnsi="Times New Roman" w:cs="Times New Roman"/>
-          <w:bCs/>
-          <w:sz w:val="28"/>
-          <w:szCs w:val="28"/>
-        </w:rPr>
-        <w:t>е</w:t>
-      </w:r>
-      <w:r>
-        <w:rPr>
-          <w:rFonts w:ascii="Times New Roman" w:hAnsi="Times New Roman" w:cs="Times New Roman"/>
-          <w:bCs/>
-          <w:sz w:val="28"/>
-          <w:szCs w:val="28"/>
-        </w:rPr>
-        <w:t xml:space="preserve"> транзакции (</w:t>
-      </w:r>
-      <w:r>
-        <w:rPr>
-          <w:rFonts w:ascii="Times New Roman" w:hAnsi="Times New Roman" w:cs="Times New Roman"/>
-          <w:bCs/>
-          <w:sz w:val="28"/>
-          <w:szCs w:val="28"/>
-        </w:rPr>
-        <w:t>пополнение</w:t>
-      </w:r>
-      <w:r>
-        <w:rPr>
-          <w:rFonts w:ascii="Times New Roman" w:hAnsi="Times New Roman" w:cs="Times New Roman"/>
-          <w:bCs/>
-          <w:sz w:val="28"/>
-          <w:szCs w:val="28"/>
-        </w:rPr>
-        <w:t>, вывод средств).</w:t>
+        <w:t>Транзакция – сущность, представляющая финансовые операции пользователя.</w:t>
+      </w:r>
+      <w:r>
+        <w:rPr>
+          <w:rFonts w:ascii="Times New Roman" w:hAnsi="Times New Roman" w:cs="Times New Roman"/>
+          <w:bCs/>
+          <w:sz w:val="28"/>
+          <w:szCs w:val="28"/>
+        </w:rPr>
+        <w:t xml:space="preserve"> Сущность хранит информацию о пользователе, осуществляющем перевод, дате и времени, сумме, типе транзакции (пополнение, вывод средств).</w:t>
       </w:r>
     </w:p>
     <w:p>
@@ -1454,19 +979,8 @@
           <w:sz w:val="28"/>
           <w:szCs w:val="28"/>
         </w:rPr>
-        <w:t xml:space="preserve">Пользователь – Ставка: один пользователь может сделать много ставок, связь </w:t>
-      </w:r>
-      <w:proofErr w:type="gramStart"/>
-      <w:r>
-        <w:rPr>
-          <w:rFonts w:ascii="Times New Roman" w:hAnsi="Times New Roman" w:cs="Times New Roman"/>
-          <w:bCs/>
-          <w:sz w:val="28"/>
-          <w:szCs w:val="28"/>
-        </w:rPr>
-        <w:t>1:М.</w:t>
-      </w:r>
-      <w:proofErr w:type="gramEnd"/>
+        <w:t>Пользователь – Ставка: один пользователь может сделать много ставок, связь 1:М.</w:t>
+      </w:r>
     </w:p>
     <w:p>
       <w:pPr>
@@ -1502,19 +1016,8 @@
           <w:szCs w:val="28"/>
         </w:rPr>
         <w:softHyphen/>
-        <w:t xml:space="preserve">– Транзакция. Один пользователь может сделать много транзакций, связь </w:t>
-      </w:r>
-      <w:proofErr w:type="gramStart"/>
-      <w:r>
-        <w:rPr>
-          <w:rFonts w:ascii="Times New Roman" w:hAnsi="Times New Roman" w:cs="Times New Roman"/>
-          <w:bCs/>
-          <w:sz w:val="28"/>
-          <w:szCs w:val="28"/>
-        </w:rPr>
-        <w:t>1:М.</w:t>
-      </w:r>
-      <w:proofErr w:type="gramEnd"/>
+        <w:t>– Транзакция. Один пользователь может сделать много транзакций, связь 1:М.</w:t>
+      </w:r>
     </w:p>
     <w:p>
       <w:pPr>
@@ -1549,19 +1052,8 @@
           <w:sz w:val="28"/>
           <w:szCs w:val="28"/>
         </w:rPr>
-        <w:t xml:space="preserve">Один коэффициент может содержаться во многих ставках, связь </w:t>
-      </w:r>
-      <w:proofErr w:type="gramStart"/>
-      <w:r>
-        <w:rPr>
-          <w:rFonts w:ascii="Times New Roman" w:hAnsi="Times New Roman" w:cs="Times New Roman"/>
-          <w:bCs/>
-          <w:sz w:val="28"/>
-          <w:szCs w:val="28"/>
-        </w:rPr>
-        <w:t>1:М.</w:t>
-      </w:r>
-      <w:proofErr w:type="gramEnd"/>
+        <w:t>Один коэффициент может содержаться во многих ставках, связь 1:М.</w:t>
+      </w:r>
     </w:p>
     <w:p>
       <w:pPr>
@@ -1587,19 +1079,8 @@
           <w:sz w:val="28"/>
           <w:szCs w:val="28"/>
         </w:rPr>
-        <w:t xml:space="preserve">Событие – Коэффициент. Одно событие может иметь несколько коэффициентов, связь </w:t>
-      </w:r>
-      <w:proofErr w:type="gramStart"/>
-      <w:r>
-        <w:rPr>
-          <w:rFonts w:ascii="Times New Roman" w:hAnsi="Times New Roman" w:cs="Times New Roman"/>
-          <w:bCs/>
-          <w:sz w:val="28"/>
-          <w:szCs w:val="28"/>
-        </w:rPr>
-        <w:t>1:М.</w:t>
-      </w:r>
-      <w:proofErr w:type="gramEnd"/>
+        <w:t>Событие – Коэффициент. Одно событие может иметь несколько коэффициентов, связь 1:М.</w:t>
+      </w:r>
     </w:p>
     <w:p>
       <w:pPr>
@@ -1635,19 +1116,8 @@
           <w:szCs w:val="28"/>
         </w:rPr>
         <w:softHyphen/>
-        <w:t xml:space="preserve">– Команда. Несколько команд могут принимать участие в нескольких событиях, связь </w:t>
-      </w:r>
-      <w:proofErr w:type="gramStart"/>
-      <w:r>
-        <w:rPr>
-          <w:rFonts w:ascii="Times New Roman" w:hAnsi="Times New Roman" w:cs="Times New Roman"/>
-          <w:bCs/>
-          <w:sz w:val="28"/>
-          <w:szCs w:val="28"/>
-        </w:rPr>
-        <w:t>М:М.</w:t>
-      </w:r>
-      <w:proofErr w:type="gramEnd"/>
+        <w:t>– Команда. Несколько команд могут принимать участие в нескольких событиях, связь М:М.</w:t>
+      </w:r>
     </w:p>
     <w:p>
       <w:pPr>
@@ -1677,34 +1147,7 @@
           <w:sz w:val="28"/>
           <w:szCs w:val="28"/>
         </w:rPr>
-        <w:t xml:space="preserve">было выделено несколько с указаниями </w:t>
-      </w:r>
-      <w:r>
-        <w:rPr>
-          <w:rFonts w:ascii="Times New Roman" w:hAnsi="Times New Roman" w:cs="Times New Roman"/>
-          <w:bCs/>
-          <w:sz w:val="28"/>
-          <w:szCs w:val="28"/>
-        </w:rPr>
-        <w:t>требовани</w:t>
-      </w:r>
-      <w:r>
-        <w:rPr>
-          <w:rFonts w:ascii="Times New Roman" w:hAnsi="Times New Roman" w:cs="Times New Roman"/>
-          <w:bCs/>
-          <w:sz w:val="28"/>
-          <w:szCs w:val="28"/>
-        </w:rPr>
-        <w:t>й</w:t>
-      </w:r>
-      <w:r>
-        <w:rPr>
-          <w:rFonts w:ascii="Times New Roman" w:hAnsi="Times New Roman" w:cs="Times New Roman"/>
-          <w:bCs/>
-          <w:sz w:val="28"/>
-          <w:szCs w:val="28"/>
-        </w:rPr>
-        <w:t xml:space="preserve"> к функциональности системы с точки зрения каждой из групп</w:t>
+        <w:t>было выделено несколько с указаниями требований к функциональности системы с точки зрения каждой из групп</w:t>
       </w:r>
       <w:r>
         <w:rPr>
@@ -2425,36 +1868,16 @@
           <w:sz w:val="28"/>
           <w:szCs w:val="28"/>
         </w:rPr>
-        <w:t xml:space="preserve">). Выводимые данные для этой роли: </w:t>
-      </w:r>
-      <w:proofErr w:type="spellStart"/>
-      <w:r>
-        <w:rPr>
-          <w:rFonts w:ascii="Times New Roman" w:hAnsi="Times New Roman" w:cs="Times New Roman"/>
-          <w:bCs/>
-          <w:sz w:val="28"/>
-          <w:szCs w:val="28"/>
-        </w:rPr>
-        <w:t>л</w:t>
-      </w:r>
-      <w:r>
-        <w:rPr>
-          <w:rFonts w:ascii="Times New Roman" w:hAnsi="Times New Roman" w:cs="Times New Roman"/>
-          <w:bCs/>
-          <w:sz w:val="28"/>
-          <w:szCs w:val="28"/>
-        </w:rPr>
-        <w:t>оги</w:t>
-      </w:r>
-      <w:proofErr w:type="spellEnd"/>
-      <w:r>
-        <w:rPr>
-          <w:rFonts w:ascii="Times New Roman" w:hAnsi="Times New Roman" w:cs="Times New Roman"/>
-          <w:bCs/>
-          <w:sz w:val="28"/>
-          <w:szCs w:val="28"/>
-        </w:rPr>
-        <w:t xml:space="preserve"> активности</w:t>
+        <w:t>). Выводимые данные для этой роли: л</w:t>
+      </w:r>
+      <w:r>
+        <w:rPr>
+          <w:rFonts w:ascii="Times New Roman" w:hAnsi="Times New Roman" w:cs="Times New Roman"/>
+          <w:bCs/>
+          <w:sz w:val="28"/>
+          <w:szCs w:val="28"/>
+        </w:rPr>
+        <w:t>оги активности</w:t>
       </w:r>
       <w:r>
         <w:rPr>
@@ -2481,16 +1904,7 @@
           <w:sz w:val="28"/>
           <w:szCs w:val="28"/>
         </w:rPr>
-        <w:t xml:space="preserve">, </w:t>
-      </w:r>
-      <w:r>
-        <w:rPr>
-          <w:rFonts w:ascii="Times New Roman" w:hAnsi="Times New Roman" w:cs="Times New Roman"/>
-          <w:bCs/>
-          <w:sz w:val="28"/>
-          <w:szCs w:val="28"/>
-        </w:rPr>
-        <w:t>с</w:t>
+        <w:t>, с</w:t>
       </w:r>
       <w:r>
         <w:rPr>
@@ -2553,21 +1967,24 @@
           <w:szCs w:val="28"/>
         </w:rPr>
         <w:lastRenderedPageBreak/>
-        <w:t xml:space="preserve">2 </w:t>
-      </w:r>
-      <w:r>
+        <w:t>2 Разработка логической модели базы данных</w:t>
+      </w:r>
+    </w:p>
+    <w:p>
+      <w:pPr>
+        <w:spacing w:line="360" w:lineRule="auto"/>
         <w:rPr>
           <w:rFonts w:ascii="Times New Roman" w:hAnsi="Times New Roman" w:cs="Times New Roman"/>
           <w:b/>
           <w:sz w:val="28"/>
           <w:szCs w:val="28"/>
         </w:rPr>
-        <w:t>Разработка логической модели базы данных</w:t>
-      </w:r>
-    </w:p>
-    <w:p>
-      <w:pPr>
-        <w:spacing w:line="360" w:lineRule="auto"/>
+      </w:pPr>
+    </w:p>
+    <w:p>
+      <w:pPr>
+        <w:spacing w:line="360" w:lineRule="auto"/>
+        <w:ind w:firstLine="708"/>
         <w:rPr>
           <w:rFonts w:ascii="Times New Roman" w:hAnsi="Times New Roman" w:cs="Times New Roman"/>
           <w:b/>
@@ -2575,27 +1992,38 @@
           <w:szCs w:val="28"/>
         </w:rPr>
       </w:pPr>
-    </w:p>
-    <w:p>
-      <w:pPr>
-        <w:spacing w:line="360" w:lineRule="auto"/>
-        <w:ind w:firstLine="708"/>
+      <w:r>
         <w:rPr>
           <w:rFonts w:ascii="Times New Roman" w:hAnsi="Times New Roman" w:cs="Times New Roman"/>
           <w:b/>
           <w:sz w:val="28"/>
           <w:szCs w:val="28"/>
         </w:rPr>
-      </w:pPr>
-      <w:r>
+        <w:t>2.1 Построение диаграммы «сущность-связь» в нотации П.Чена</w:t>
+      </w:r>
+    </w:p>
+    <w:p>
+      <w:pPr>
+        <w:spacing w:line="360" w:lineRule="auto"/>
         <w:rPr>
           <w:rFonts w:ascii="Times New Roman" w:hAnsi="Times New Roman" w:cs="Times New Roman"/>
           <w:b/>
           <w:sz w:val="28"/>
           <w:szCs w:val="28"/>
         </w:rPr>
-        <w:t xml:space="preserve">2.1 </w:t>
-      </w:r>
+      </w:pPr>
+    </w:p>
+    <w:p>
+      <w:pPr>
+        <w:spacing w:line="360" w:lineRule="auto"/>
+        <w:jc w:val="both"/>
+        <w:rPr>
+          <w:rFonts w:ascii="Times New Roman" w:hAnsi="Times New Roman" w:cs="Times New Roman"/>
+          <w:bCs/>
+          <w:sz w:val="28"/>
+          <w:szCs w:val="28"/>
+        </w:rPr>
+      </w:pPr>
       <w:r>
         <w:rPr>
           <w:rFonts w:ascii="Times New Roman" w:hAnsi="Times New Roman" w:cs="Times New Roman"/>
@@ -2603,49 +2031,6 @@
           <w:sz w:val="28"/>
           <w:szCs w:val="28"/>
         </w:rPr>
-        <w:t xml:space="preserve">Построение диаграммы «сущность-связь» в нотации </w:t>
-      </w:r>
-      <w:proofErr w:type="spellStart"/>
-      <w:r>
-        <w:rPr>
-          <w:rFonts w:ascii="Times New Roman" w:hAnsi="Times New Roman" w:cs="Times New Roman"/>
-          <w:b/>
-          <w:sz w:val="28"/>
-          <w:szCs w:val="28"/>
-        </w:rPr>
-        <w:t>П.Чена</w:t>
-      </w:r>
-      <w:proofErr w:type="spellEnd"/>
-    </w:p>
-    <w:p>
-      <w:pPr>
-        <w:spacing w:line="360" w:lineRule="auto"/>
-        <w:rPr>
-          <w:rFonts w:ascii="Times New Roman" w:hAnsi="Times New Roman" w:cs="Times New Roman"/>
-          <w:b/>
-          <w:sz w:val="28"/>
-          <w:szCs w:val="28"/>
-        </w:rPr>
-      </w:pPr>
-    </w:p>
-    <w:p>
-      <w:pPr>
-        <w:spacing w:line="360" w:lineRule="auto"/>
-        <w:jc w:val="both"/>
-        <w:rPr>
-          <w:rFonts w:ascii="Times New Roman" w:hAnsi="Times New Roman" w:cs="Times New Roman"/>
-          <w:bCs/>
-          <w:sz w:val="28"/>
-          <w:szCs w:val="28"/>
-        </w:rPr>
-      </w:pPr>
-      <w:r>
-        <w:rPr>
-          <w:rFonts w:ascii="Times New Roman" w:hAnsi="Times New Roman" w:cs="Times New Roman"/>
-          <w:b/>
-          <w:sz w:val="28"/>
-          <w:szCs w:val="28"/>
-        </w:rPr>
         <w:tab/>
       </w:r>
       <w:r>
@@ -2674,16 +2059,7 @@
           <w:sz w:val="28"/>
           <w:szCs w:val="28"/>
         </w:rPr>
-        <w:t>-</w:t>
-      </w:r>
-      <w:r>
-        <w:rPr>
-          <w:rFonts w:ascii="Times New Roman" w:hAnsi="Times New Roman" w:cs="Times New Roman"/>
-          <w:bCs/>
-          <w:sz w:val="28"/>
-          <w:szCs w:val="28"/>
-        </w:rPr>
-        <w:t>диаграммы необходимо обозначить атрибуты сущностей, а также выделить первичные ключи.</w:t>
+        <w:t>-диаграммы необходимо обозначить атрибуты сущностей, а также выделить первичные ключи.</w:t>
       </w:r>
     </w:p>
     <w:p>
@@ -2981,16 +2357,7 @@
           <w:sz w:val="28"/>
           <w:szCs w:val="28"/>
         </w:rPr>
-        <w:t>ставки</w:t>
-      </w:r>
-      <w:r>
-        <w:rPr>
-          <w:rFonts w:ascii="Times New Roman" w:hAnsi="Times New Roman" w:cs="Times New Roman"/>
-          <w:bCs/>
-          <w:sz w:val="28"/>
-          <w:szCs w:val="28"/>
-        </w:rPr>
-        <w:t xml:space="preserve"> (первичный ключ)</w:t>
+        <w:t>ставки (первичный ключ)</w:t>
       </w:r>
     </w:p>
     <w:p>
@@ -3104,34 +2471,7 @@
           <w:sz w:val="28"/>
           <w:szCs w:val="28"/>
         </w:rPr>
-        <w:t>Статус</w:t>
-      </w:r>
-      <w:r>
-        <w:rPr>
-          <w:rFonts w:ascii="Times New Roman" w:hAnsi="Times New Roman" w:cs="Times New Roman"/>
-          <w:bCs/>
-          <w:sz w:val="28"/>
-          <w:szCs w:val="28"/>
-        </w:rPr>
-        <w:t xml:space="preserve"> (</w:t>
-      </w:r>
-      <w:r>
-        <w:rPr>
-          <w:rFonts w:ascii="Times New Roman" w:hAnsi="Times New Roman" w:cs="Times New Roman"/>
-          <w:bCs/>
-          <w:sz w:val="28"/>
-          <w:szCs w:val="28"/>
-        </w:rPr>
-        <w:t>выиграна, проиграна, в ожидании</w:t>
-      </w:r>
-      <w:r>
-        <w:rPr>
-          <w:rFonts w:ascii="Times New Roman" w:hAnsi="Times New Roman" w:cs="Times New Roman"/>
-          <w:bCs/>
-          <w:sz w:val="28"/>
-          <w:szCs w:val="28"/>
-        </w:rPr>
-        <w:t>)</w:t>
+        <w:t>Статус (выиграна, проиграна, в ожидании)</w:t>
       </w:r>
     </w:p>
     <w:p>
@@ -3193,25 +2533,7 @@
           <w:sz w:val="28"/>
           <w:szCs w:val="28"/>
         </w:rPr>
-        <w:t>с</w:t>
-      </w:r>
-      <w:r>
-        <w:rPr>
-          <w:rFonts w:ascii="Times New Roman" w:hAnsi="Times New Roman" w:cs="Times New Roman"/>
-          <w:bCs/>
-          <w:sz w:val="28"/>
-          <w:szCs w:val="28"/>
-        </w:rPr>
-        <w:t>обытия</w:t>
-      </w:r>
-      <w:r>
-        <w:rPr>
-          <w:rFonts w:ascii="Times New Roman" w:hAnsi="Times New Roman" w:cs="Times New Roman"/>
-          <w:bCs/>
-          <w:sz w:val="28"/>
-          <w:szCs w:val="28"/>
-        </w:rPr>
-        <w:t xml:space="preserve"> (первичный ключ)</w:t>
+        <w:t>события (первичный ключ)</w:t>
       </w:r>
     </w:p>
     <w:p>
@@ -3351,34 +2673,33 @@
           <w:sz w:val="28"/>
           <w:szCs w:val="28"/>
         </w:rPr>
-        <w:t>С</w:t>
-      </w:r>
-      <w:r>
-        <w:rPr>
-          <w:rFonts w:ascii="Times New Roman" w:hAnsi="Times New Roman" w:cs="Times New Roman"/>
-          <w:bCs/>
-          <w:sz w:val="28"/>
-          <w:szCs w:val="28"/>
-        </w:rPr>
-        <w:t>татус</w:t>
-      </w:r>
-      <w:r>
-        <w:rPr>
-          <w:rFonts w:ascii="Times New Roman" w:hAnsi="Times New Roman" w:cs="Times New Roman"/>
-          <w:bCs/>
-          <w:sz w:val="28"/>
-          <w:szCs w:val="28"/>
-        </w:rPr>
-        <w:t xml:space="preserve"> </w:t>
-      </w:r>
-      <w:r>
-        <w:rPr>
-          <w:rFonts w:ascii="Times New Roman" w:hAnsi="Times New Roman" w:cs="Times New Roman"/>
-          <w:bCs/>
-          <w:sz w:val="28"/>
-          <w:szCs w:val="28"/>
-        </w:rPr>
-        <w:t>(завершено, в процессе, запланировано)</w:t>
+        <w:t>Статус (завершено, в процессе, запланировано)</w:t>
+      </w:r>
+    </w:p>
+    <w:p>
+      <w:pPr>
+        <w:pStyle w:val="a3"/>
+        <w:numPr>
+          <w:ilvl w:val="0"/>
+          <w:numId w:val="9"/>
+        </w:numPr>
+        <w:spacing w:line="360" w:lineRule="auto"/>
+        <w:jc w:val="both"/>
+        <w:rPr>
+          <w:rFonts w:ascii="Times New Roman" w:hAnsi="Times New Roman" w:cs="Times New Roman"/>
+          <w:bCs/>
+          <w:sz w:val="28"/>
+          <w:szCs w:val="28"/>
+        </w:rPr>
+      </w:pPr>
+      <w:r>
+        <w:rPr>
+          <w:rFonts w:ascii="Times New Roman" w:hAnsi="Times New Roman" w:cs="Times New Roman"/>
+          <w:bCs/>
+          <w:sz w:val="28"/>
+          <w:szCs w:val="28"/>
+        </w:rPr>
+        <w:t>Результат</w:t>
       </w:r>
     </w:p>
     <w:p>
@@ -3404,16 +2725,8 @@
           <w:sz w:val="28"/>
           <w:szCs w:val="28"/>
         </w:rPr>
-        <w:t>Коэффициент</w:t>
-      </w:r>
-      <w:r>
-        <w:rPr>
-          <w:rFonts w:ascii="Times New Roman" w:hAnsi="Times New Roman" w:cs="Times New Roman"/>
-          <w:bCs/>
-          <w:sz w:val="28"/>
-          <w:szCs w:val="28"/>
-        </w:rPr>
-        <w:t>:</w:t>
+        <w:lastRenderedPageBreak/>
+        <w:t>Коэффициент:</w:t>
       </w:r>
     </w:p>
     <w:p>
@@ -3440,7 +2753,6 @@
           <w:szCs w:val="28"/>
           <w:lang w:val="en-US"/>
         </w:rPr>
-        <w:lastRenderedPageBreak/>
         <w:t xml:space="preserve">ID </w:t>
       </w:r>
       <w:r>
@@ -3521,16 +2833,7 @@
           <w:sz w:val="28"/>
           <w:szCs w:val="28"/>
         </w:rPr>
-        <w:t xml:space="preserve">Тип </w:t>
-      </w:r>
-      <w:r>
-        <w:rPr>
-          <w:rFonts w:ascii="Times New Roman" w:hAnsi="Times New Roman" w:cs="Times New Roman"/>
-          <w:bCs/>
-          <w:sz w:val="28"/>
-          <w:szCs w:val="28"/>
-        </w:rPr>
-        <w:t>(победа, ничья, поражение)</w:t>
+        <w:t>Тип (победа, ничья, поражение)</w:t>
       </w:r>
     </w:p>
     <w:p>
@@ -3582,16 +2885,7 @@
           <w:sz w:val="28"/>
           <w:szCs w:val="28"/>
         </w:rPr>
-        <w:t>Транзакция</w:t>
-      </w:r>
-      <w:r>
-        <w:rPr>
-          <w:rFonts w:ascii="Times New Roman" w:hAnsi="Times New Roman" w:cs="Times New Roman"/>
-          <w:bCs/>
-          <w:sz w:val="28"/>
-          <w:szCs w:val="28"/>
-        </w:rPr>
-        <w:t>:</w:t>
+        <w:t>Транзакция:</w:t>
       </w:r>
     </w:p>
     <w:p>
@@ -3627,16 +2921,7 @@
           <w:sz w:val="28"/>
           <w:szCs w:val="28"/>
         </w:rPr>
-        <w:t>транзакции</w:t>
-      </w:r>
-      <w:r>
-        <w:rPr>
-          <w:rFonts w:ascii="Times New Roman" w:hAnsi="Times New Roman" w:cs="Times New Roman"/>
-          <w:bCs/>
-          <w:sz w:val="28"/>
-          <w:szCs w:val="28"/>
-        </w:rPr>
-        <w:t xml:space="preserve"> (первичный ключ)</w:t>
+        <w:t>транзакции (первичный ключ)</w:t>
       </w:r>
     </w:p>
     <w:p>
@@ -3740,34 +3025,7 @@
           <w:sz w:val="28"/>
           <w:szCs w:val="28"/>
         </w:rPr>
-        <w:t>Тип (</w:t>
-      </w:r>
-      <w:r>
-        <w:rPr>
-          <w:rFonts w:ascii="Times New Roman" w:hAnsi="Times New Roman" w:cs="Times New Roman"/>
-          <w:bCs/>
-          <w:sz w:val="28"/>
-          <w:szCs w:val="28"/>
-        </w:rPr>
-        <w:t>пополнение</w:t>
-      </w:r>
-      <w:r>
-        <w:rPr>
-          <w:rFonts w:ascii="Times New Roman" w:hAnsi="Times New Roman" w:cs="Times New Roman"/>
-          <w:bCs/>
-          <w:sz w:val="28"/>
-          <w:szCs w:val="28"/>
-        </w:rPr>
-        <w:t>, вывод средств</w:t>
-      </w:r>
-      <w:r>
-        <w:rPr>
-          <w:rFonts w:ascii="Times New Roman" w:hAnsi="Times New Roman" w:cs="Times New Roman"/>
-          <w:bCs/>
-          <w:sz w:val="28"/>
-          <w:szCs w:val="28"/>
-        </w:rPr>
-        <w:t>)</w:t>
+        <w:t>Тип (пополнение, вывод средств)</w:t>
       </w:r>
     </w:p>
     <w:p>
@@ -3829,16 +3087,7 @@
           <w:sz w:val="28"/>
           <w:szCs w:val="28"/>
         </w:rPr>
-        <w:t>команды</w:t>
-      </w:r>
-      <w:r>
-        <w:rPr>
-          <w:rFonts w:ascii="Times New Roman" w:hAnsi="Times New Roman" w:cs="Times New Roman"/>
-          <w:bCs/>
-          <w:sz w:val="28"/>
-          <w:szCs w:val="28"/>
-        </w:rPr>
-        <w:t xml:space="preserve"> (первичный ключ)</w:t>
+        <w:t>команды (первичный ключ)</w:t>
       </w:r>
     </w:p>
     <w:p>
@@ -3922,116 +3171,42 @@
     <w:p>
       <w:pPr>
         <w:spacing w:line="360" w:lineRule="auto"/>
-        <w:ind w:firstLine="705"/>
-        <w:jc w:val="both"/>
-        <w:rPr>
-          <w:rFonts w:ascii="Times New Roman" w:hAnsi="Times New Roman" w:cs="Times New Roman"/>
-          <w:bCs/>
-          <w:sz w:val="28"/>
-          <w:szCs w:val="28"/>
-        </w:rPr>
-      </w:pPr>
-      <w:r>
-        <w:rPr>
-          <w:rFonts w:ascii="Times New Roman" w:hAnsi="Times New Roman" w:cs="Times New Roman"/>
-          <w:bCs/>
-          <w:sz w:val="28"/>
-          <w:szCs w:val="28"/>
-        </w:rPr>
-        <w:t xml:space="preserve">Так как связь Событие-Команда имеет тип </w:t>
-      </w:r>
-      <w:proofErr w:type="gramStart"/>
-      <w:r>
-        <w:rPr>
-          <w:rFonts w:ascii="Times New Roman" w:hAnsi="Times New Roman" w:cs="Times New Roman"/>
-          <w:bCs/>
-          <w:sz w:val="28"/>
-          <w:szCs w:val="28"/>
-        </w:rPr>
-        <w:t>М:М</w:t>
-      </w:r>
-      <w:proofErr w:type="gramEnd"/>
-      <w:r>
-        <w:rPr>
-          <w:rFonts w:ascii="Times New Roman" w:hAnsi="Times New Roman" w:cs="Times New Roman"/>
-          <w:bCs/>
-          <w:sz w:val="28"/>
-          <w:szCs w:val="28"/>
-        </w:rPr>
-        <w:t xml:space="preserve"> стоит выделить ее атрибуты для дальнейшего преобразования:</w:t>
-      </w:r>
-    </w:p>
-    <w:p>
-      <w:pPr>
-        <w:pStyle w:val="a3"/>
-        <w:numPr>
-          <w:ilvl w:val="0"/>
-          <w:numId w:val="7"/>
-        </w:numPr>
-        <w:spacing w:line="360" w:lineRule="auto"/>
-        <w:jc w:val="both"/>
-        <w:rPr>
-          <w:rFonts w:ascii="Times New Roman" w:hAnsi="Times New Roman" w:cs="Times New Roman"/>
-          <w:bCs/>
-          <w:sz w:val="28"/>
-          <w:szCs w:val="28"/>
-        </w:rPr>
-      </w:pPr>
-      <w:r>
-        <w:rPr>
-          <w:rFonts w:ascii="Times New Roman" w:hAnsi="Times New Roman" w:cs="Times New Roman"/>
-          <w:bCs/>
-          <w:sz w:val="28"/>
-          <w:szCs w:val="28"/>
-        </w:rPr>
-        <w:t xml:space="preserve">Связь </w:t>
-      </w:r>
-      <w:r>
-        <w:rPr>
-          <w:rFonts w:ascii="Times New Roman" w:hAnsi="Times New Roman" w:cs="Times New Roman"/>
-          <w:bCs/>
-          <w:sz w:val="28"/>
-          <w:szCs w:val="28"/>
-        </w:rPr>
-        <w:t xml:space="preserve">Событие </w:t>
-      </w:r>
-      <w:r>
-        <w:rPr>
-          <w:rFonts w:ascii="Times New Roman" w:hAnsi="Times New Roman" w:cs="Times New Roman"/>
-          <w:bCs/>
-          <w:sz w:val="28"/>
-          <w:szCs w:val="28"/>
-        </w:rPr>
-        <w:softHyphen/>
-        <w:t>– Команда</w:t>
-      </w:r>
-      <w:r>
-        <w:rPr>
-          <w:rFonts w:ascii="Times New Roman" w:hAnsi="Times New Roman" w:cs="Times New Roman"/>
-          <w:bCs/>
-          <w:sz w:val="28"/>
-          <w:szCs w:val="28"/>
-        </w:rPr>
-        <w:t>:</w:t>
-      </w:r>
-    </w:p>
-    <w:p>
-      <w:pPr>
-        <w:pStyle w:val="a3"/>
-        <w:numPr>
-          <w:ilvl w:val="0"/>
-          <w:numId w:val="9"/>
-        </w:numPr>
-        <w:spacing w:line="360" w:lineRule="auto"/>
-        <w:jc w:val="both"/>
-        <w:rPr>
-          <w:rFonts w:ascii="Times New Roman" w:hAnsi="Times New Roman" w:cs="Times New Roman"/>
-          <w:bCs/>
-          <w:sz w:val="28"/>
-          <w:szCs w:val="28"/>
-        </w:rPr>
-      </w:pPr>
-      <w:r>
+        <w:ind w:firstLine="708"/>
+        <w:jc w:val="both"/>
+        <w:rPr>
+          <w:rFonts w:ascii="Times New Roman" w:hAnsi="Times New Roman" w:cs="Times New Roman"/>
+          <w:bCs/>
+          <w:sz w:val="28"/>
+          <w:szCs w:val="28"/>
+        </w:rPr>
+      </w:pPr>
+      <w:r>
+        <w:rPr>
+          <w:rFonts w:ascii="Times New Roman" w:hAnsi="Times New Roman" w:cs="Times New Roman"/>
+          <w:bCs/>
+          <w:sz w:val="28"/>
+          <w:szCs w:val="28"/>
+        </w:rPr>
+        <w:t>На основании выделенных свойств и обозначенных ранее связей между сущностями была построена ERD-диаграмма, которая показана на рисунке 2.1.</w:t>
+      </w:r>
+    </w:p>
+    <w:p>
+      <w:pPr>
+        <w:spacing w:line="360" w:lineRule="auto"/>
+        <w:ind w:firstLine="709"/>
+        <w:jc w:val="both"/>
+        <w:rPr>
+          <w:rFonts w:ascii="Times New Roman" w:hAnsi="Times New Roman" w:cs="Times New Roman"/>
+          <w:bCs/>
+          <w:sz w:val="28"/>
+          <w:szCs w:val="28"/>
+        </w:rPr>
+      </w:pPr>
+    </w:p>
+    <w:p>
+      <w:pPr>
+        <w:spacing w:line="360" w:lineRule="auto"/>
+        <w:jc w:val="center"/>
         <w:rPr>
           <w:rFonts w:ascii="Times New Roman" w:hAnsi="Times New Roman" w:cs="Times New Roman"/>
           <w:bCs/>
@@ -4039,233 +3214,21 @@
           <w:szCs w:val="28"/>
           <w:lang w:val="en-US"/>
         </w:rPr>
-        <w:t xml:space="preserve">ID </w:t>
-      </w:r>
-      <w:r>
-        <w:rPr>
-          <w:rFonts w:ascii="Times New Roman" w:hAnsi="Times New Roman" w:cs="Times New Roman"/>
-          <w:bCs/>
-          <w:sz w:val="28"/>
-          <w:szCs w:val="28"/>
-        </w:rPr>
-        <w:t>соперников</w:t>
-      </w:r>
-      <w:r>
-        <w:rPr>
-          <w:rFonts w:ascii="Times New Roman" w:hAnsi="Times New Roman" w:cs="Times New Roman"/>
-          <w:bCs/>
-          <w:sz w:val="28"/>
-          <w:szCs w:val="28"/>
-        </w:rPr>
-        <w:t xml:space="preserve"> (первичный ключ)</w:t>
-      </w:r>
-    </w:p>
-    <w:p>
-      <w:pPr>
-        <w:pStyle w:val="a3"/>
-        <w:numPr>
-          <w:ilvl w:val="0"/>
-          <w:numId w:val="9"/>
-        </w:numPr>
-        <w:spacing w:line="360" w:lineRule="auto"/>
-        <w:jc w:val="both"/>
-        <w:rPr>
-          <w:rFonts w:ascii="Times New Roman" w:hAnsi="Times New Roman" w:cs="Times New Roman"/>
-          <w:bCs/>
-          <w:sz w:val="28"/>
-          <w:szCs w:val="28"/>
-        </w:rPr>
-      </w:pPr>
-      <w:r>
-        <w:rPr>
-          <w:rFonts w:ascii="Times New Roman" w:hAnsi="Times New Roman" w:cs="Times New Roman"/>
-          <w:bCs/>
+      </w:pPr>
+      <w:r>
+        <w:rPr>
+          <w:rFonts w:ascii="Times New Roman" w:hAnsi="Times New Roman" w:cs="Times New Roman"/>
+          <w:bCs/>
+          <w:noProof/>
           <w:sz w:val="28"/>
           <w:szCs w:val="28"/>
           <w:lang w:val="en-US"/>
         </w:rPr>
-        <w:t xml:space="preserve">ID </w:t>
-      </w:r>
-      <w:r>
-        <w:rPr>
-          <w:rFonts w:ascii="Times New Roman" w:hAnsi="Times New Roman" w:cs="Times New Roman"/>
-          <w:bCs/>
-          <w:sz w:val="28"/>
-          <w:szCs w:val="28"/>
-        </w:rPr>
-        <w:t>события</w:t>
-      </w:r>
-    </w:p>
-    <w:p>
-      <w:pPr>
-        <w:pStyle w:val="a3"/>
-        <w:numPr>
-          <w:ilvl w:val="0"/>
-          <w:numId w:val="9"/>
-        </w:numPr>
-        <w:spacing w:line="360" w:lineRule="auto"/>
-        <w:jc w:val="both"/>
-        <w:rPr>
-          <w:rFonts w:ascii="Times New Roman" w:hAnsi="Times New Roman" w:cs="Times New Roman"/>
-          <w:bCs/>
-          <w:sz w:val="28"/>
-          <w:szCs w:val="28"/>
-        </w:rPr>
-      </w:pPr>
-      <w:r>
-        <w:rPr>
-          <w:rFonts w:ascii="Times New Roman" w:hAnsi="Times New Roman" w:cs="Times New Roman"/>
-          <w:bCs/>
-          <w:sz w:val="28"/>
-          <w:szCs w:val="28"/>
-          <w:lang w:val="en-US"/>
-        </w:rPr>
-        <w:t xml:space="preserve">ID </w:t>
-      </w:r>
-      <w:r>
-        <w:rPr>
-          <w:rFonts w:ascii="Times New Roman" w:hAnsi="Times New Roman" w:cs="Times New Roman"/>
-          <w:bCs/>
-          <w:sz w:val="28"/>
-          <w:szCs w:val="28"/>
-        </w:rPr>
-        <w:t>команды</w:t>
-      </w:r>
-      <w:r>
-        <w:rPr>
-          <w:rFonts w:ascii="Times New Roman" w:hAnsi="Times New Roman" w:cs="Times New Roman"/>
-          <w:bCs/>
-          <w:sz w:val="28"/>
-          <w:szCs w:val="28"/>
-        </w:rPr>
-        <w:t xml:space="preserve"> №1</w:t>
-      </w:r>
-    </w:p>
-    <w:p>
-      <w:pPr>
-        <w:pStyle w:val="a3"/>
-        <w:numPr>
-          <w:ilvl w:val="0"/>
-          <w:numId w:val="9"/>
-        </w:numPr>
-        <w:spacing w:line="360" w:lineRule="auto"/>
-        <w:jc w:val="both"/>
-        <w:rPr>
-          <w:rFonts w:ascii="Times New Roman" w:hAnsi="Times New Roman" w:cs="Times New Roman"/>
-          <w:bCs/>
-          <w:sz w:val="28"/>
-          <w:szCs w:val="28"/>
-        </w:rPr>
-      </w:pPr>
-      <w:r>
-        <w:rPr>
-          <w:rFonts w:ascii="Times New Roman" w:hAnsi="Times New Roman" w:cs="Times New Roman"/>
-          <w:bCs/>
-          <w:sz w:val="28"/>
-          <w:szCs w:val="28"/>
-          <w:lang w:val="en-US"/>
-        </w:rPr>
-        <w:t xml:space="preserve">ID </w:t>
-      </w:r>
-      <w:r>
-        <w:rPr>
-          <w:rFonts w:ascii="Times New Roman" w:hAnsi="Times New Roman" w:cs="Times New Roman"/>
-          <w:bCs/>
-          <w:sz w:val="28"/>
-          <w:szCs w:val="28"/>
-        </w:rPr>
-        <w:t>команды №</w:t>
-      </w:r>
-      <w:r>
-        <w:rPr>
-          <w:rFonts w:ascii="Times New Roman" w:hAnsi="Times New Roman" w:cs="Times New Roman"/>
-          <w:bCs/>
-          <w:sz w:val="28"/>
-          <w:szCs w:val="28"/>
-        </w:rPr>
-        <w:t>2</w:t>
-      </w:r>
-    </w:p>
-    <w:p>
-      <w:pPr>
-        <w:spacing w:line="360" w:lineRule="auto"/>
-        <w:ind w:firstLine="709"/>
-        <w:jc w:val="both"/>
-        <w:rPr>
-          <w:rFonts w:ascii="Times New Roman" w:hAnsi="Times New Roman" w:cs="Times New Roman"/>
-          <w:bCs/>
-          <w:sz w:val="28"/>
-          <w:szCs w:val="28"/>
-        </w:rPr>
-      </w:pPr>
-      <w:r>
-        <w:rPr>
-          <w:rFonts w:ascii="Times New Roman" w:hAnsi="Times New Roman" w:cs="Times New Roman"/>
-          <w:bCs/>
-          <w:sz w:val="28"/>
-          <w:szCs w:val="28"/>
-        </w:rPr>
-        <w:t xml:space="preserve">На основании выделенных свойств и обозначенных ранее связей между сущностями была построена </w:t>
-      </w:r>
-      <w:r>
-        <w:rPr>
-          <w:rFonts w:ascii="Times New Roman" w:hAnsi="Times New Roman" w:cs="Times New Roman"/>
-          <w:bCs/>
-          <w:sz w:val="28"/>
-          <w:szCs w:val="28"/>
-        </w:rPr>
-        <w:t>ERD-диаграмм</w:t>
-      </w:r>
-      <w:r>
-        <w:rPr>
-          <w:rFonts w:ascii="Times New Roman" w:hAnsi="Times New Roman" w:cs="Times New Roman"/>
-          <w:bCs/>
-          <w:sz w:val="28"/>
-          <w:szCs w:val="28"/>
-        </w:rPr>
-        <w:t>а, которая показана на рисунке 2.1.</w:t>
-      </w:r>
-    </w:p>
-    <w:p>
-      <w:pPr>
-        <w:spacing w:line="360" w:lineRule="auto"/>
-        <w:ind w:firstLine="709"/>
-        <w:jc w:val="both"/>
-        <w:rPr>
-          <w:rFonts w:ascii="Times New Roman" w:hAnsi="Times New Roman" w:cs="Times New Roman"/>
-          <w:bCs/>
-          <w:sz w:val="28"/>
-          <w:szCs w:val="28"/>
-        </w:rPr>
-      </w:pPr>
-    </w:p>
-    <w:p>
-      <w:pPr>
-        <w:spacing w:line="360" w:lineRule="auto"/>
-        <w:jc w:val="center"/>
-        <w:rPr>
-          <w:rFonts w:ascii="Times New Roman" w:hAnsi="Times New Roman" w:cs="Times New Roman"/>
-          <w:bCs/>
-          <w:sz w:val="28"/>
-          <w:szCs w:val="28"/>
-          <w:lang w:val="en-US"/>
-        </w:rPr>
-      </w:pPr>
-      <w:r>
-        <w:rPr>
-          <w:rFonts w:ascii="Times New Roman" w:hAnsi="Times New Roman" w:cs="Times New Roman"/>
-          <w:bCs/>
-          <w:noProof/>
-          <w:sz w:val="28"/>
-          <w:szCs w:val="28"/>
-          <w:lang w:val="en-US"/>
-        </w:rPr>
-        <w:lastRenderedPageBreak/>
         <w:drawing>
-          <wp:inline distT="0" distB="0" distL="0" distR="0" wp14:anchorId="1901B3BB" wp14:editId="7D1ED30A">
-            <wp:extent cx="5240710" cy="2781974"/>
-            <wp:effectExtent l="0" t="0" r="0" b="0"/>
-            <wp:docPr id="2" name="Рисунок 2"/>
+          <wp:inline distT="0" distB="0" distL="0" distR="0" wp14:anchorId="76FC9612" wp14:editId="73A0FFB5">
+            <wp:extent cx="5257594" cy="2631326"/>
+            <wp:effectExtent l="0" t="0" r="635" b="0"/>
+            <wp:docPr id="5" name="Рисунок 5"/>
             <wp:cNvGraphicFramePr>
               <a:graphicFrameLocks xmlns:a="http://schemas.openxmlformats.org/drawingml/2006/main" noChangeAspect="1"/>
             </wp:cNvGraphicFramePr>
@@ -4273,7 +3236,7 @@
               <a:graphicData uri="http://schemas.openxmlformats.org/drawingml/2006/picture">
                 <pic:pic xmlns:pic="http://schemas.openxmlformats.org/drawingml/2006/picture">
                   <pic:nvPicPr>
-                    <pic:cNvPr id="2" name="Рисунок 2"/>
+                    <pic:cNvPr id="5" name="Рисунок 5"/>
                     <pic:cNvPicPr/>
                   </pic:nvPicPr>
                   <pic:blipFill>
@@ -4291,7 +3254,7 @@
                   <pic:spPr>
                     <a:xfrm>
                       <a:off x="0" y="0"/>
-                      <a:ext cx="5264171" cy="2794428"/>
+                      <a:ext cx="5314954" cy="2660034"/>
                     </a:xfrm>
                     <a:prstGeom prst="rect">
                       <a:avLst/>
@@ -4341,29 +3304,8 @@
           <w:sz w:val="28"/>
           <w:szCs w:val="28"/>
         </w:rPr>
-        <w:t>-</w:t>
-      </w:r>
-      <w:r>
-        <w:rPr>
-          <w:rFonts w:ascii="Times New Roman" w:hAnsi="Times New Roman" w:cs="Times New Roman"/>
-          <w:bCs/>
-          <w:sz w:val="28"/>
-          <w:szCs w:val="28"/>
-        </w:rPr>
-        <w:t>диаграмма базы данных</w:t>
-      </w:r>
-    </w:p>
-    <w:p>
-      <w:pPr>
-        <w:spacing w:line="360" w:lineRule="auto"/>
-        <w:jc w:val="both"/>
-        <w:rPr>
-          <w:rFonts w:ascii="Times New Roman" w:hAnsi="Times New Roman" w:cs="Times New Roman"/>
-          <w:bCs/>
-          <w:sz w:val="28"/>
-          <w:szCs w:val="28"/>
-        </w:rPr>
-      </w:pPr>
+        <w:t>-диаграмма базы данных</w:t>
+      </w:r>
     </w:p>
     <w:p>
       <w:pPr>
@@ -4386,9 +3328,13 @@
           <w:sz w:val="28"/>
           <w:szCs w:val="28"/>
         </w:rPr>
-        <w:t>2.2 Построение модели,</w:t>
-      </w:r>
-      <w:r>
+        <w:lastRenderedPageBreak/>
+        <w:t>2.2 Построение модели, основанной на ключах и полной атрибутивной модели в нотации IDEF1X</w:t>
+      </w:r>
+    </w:p>
+    <w:p>
+      <w:pPr>
+        <w:spacing w:line="360" w:lineRule="auto"/>
         <w:rPr>
           <w:rFonts w:ascii="Times New Roman" w:hAnsi="Times New Roman" w:cs="Times New Roman"/>
           <w:b/>
@@ -4396,14 +3342,19 @@
           <w:sz w:val="28"/>
           <w:szCs w:val="28"/>
         </w:rPr>
-        <w:t xml:space="preserve"> основанной на ключах и полной атрибутивной модели в нотации IDEF1X</w:t>
-      </w:r>
-    </w:p>
-    <w:p>
-      <w:pPr>
-        <w:spacing w:line="360" w:lineRule="auto"/>
-        <w:ind w:firstLine="708"/>
-        <w:jc w:val="both"/>
+      </w:pPr>
+    </w:p>
+    <w:p>
+      <w:pPr>
+        <w:spacing w:line="360" w:lineRule="auto"/>
+        <w:jc w:val="both"/>
+        <w:rPr>
+          <w:rFonts w:ascii="Times New Roman" w:hAnsi="Times New Roman" w:cs="Times New Roman"/>
+          <w:sz w:val="28"/>
+          <w:szCs w:val="28"/>
+        </w:rPr>
+      </w:pPr>
+      <w:r>
         <w:rPr>
           <w:rFonts w:ascii="Times New Roman" w:hAnsi="Times New Roman" w:cs="Times New Roman"/>
           <w:b/>
@@ -4411,6 +3362,51 @@
           <w:sz w:val="28"/>
           <w:szCs w:val="28"/>
         </w:rPr>
+        <w:tab/>
+      </w:r>
+      <w:r>
+        <w:rPr>
+          <w:rFonts w:ascii="Times New Roman" w:hAnsi="Times New Roman" w:cs="Times New Roman"/>
+          <w:sz w:val="28"/>
+          <w:szCs w:val="28"/>
+        </w:rPr>
+        <w:t xml:space="preserve">После получения </w:t>
+      </w:r>
+      <w:r>
+        <w:rPr>
+          <w:rFonts w:ascii="Times New Roman" w:hAnsi="Times New Roman" w:cs="Times New Roman"/>
+          <w:sz w:val="28"/>
+          <w:szCs w:val="28"/>
+          <w:lang w:val="en-US"/>
+        </w:rPr>
+        <w:t>ERD</w:t>
+      </w:r>
+      <w:r>
+        <w:rPr>
+          <w:rFonts w:ascii="Times New Roman" w:hAnsi="Times New Roman" w:cs="Times New Roman"/>
+          <w:sz w:val="28"/>
+          <w:szCs w:val="28"/>
+        </w:rPr>
+        <w:t>-диаграммы была построена модель, основанная на ключах, чтобы более детально рассмотреть базу данных, она показана на рисунке 2.2</w:t>
+      </w:r>
+      <w:r>
+        <w:rPr>
+          <w:rFonts w:ascii="Times New Roman" w:hAnsi="Times New Roman" w:cs="Times New Roman"/>
+          <w:sz w:val="28"/>
+          <w:szCs w:val="28"/>
+        </w:rPr>
+        <w:t>.</w:t>
+      </w:r>
+    </w:p>
+    <w:p>
+      <w:pPr>
+        <w:spacing w:line="360" w:lineRule="auto"/>
+        <w:jc w:val="both"/>
+        <w:rPr>
+          <w:rFonts w:ascii="Times New Roman" w:hAnsi="Times New Roman" w:cs="Times New Roman"/>
+          <w:sz w:val="28"/>
+          <w:szCs w:val="28"/>
+        </w:rPr>
       </w:pPr>
     </w:p>
     <w:p>
@@ -4418,26 +3414,25 @@
         <w:spacing w:line="360" w:lineRule="auto"/>
         <w:jc w:val="center"/>
         <w:rPr>
-          <w:rFonts w:ascii="Times New Roman" w:hAnsi="Times New Roman" w:cs="Times New Roman"/>
-          <w:b/>
-          <w:bCs/>
-          <w:sz w:val="28"/>
-          <w:szCs w:val="28"/>
-        </w:rPr>
-      </w:pPr>
-      <w:r>
-        <w:rPr>
-          <w:rFonts w:ascii="Times New Roman" w:hAnsi="Times New Roman" w:cs="Times New Roman"/>
-          <w:b/>
-          <w:bCs/>
+          <w:rStyle w:val="ae"/>
+          <w:rFonts w:ascii="Times New Roman" w:hAnsi="Times New Roman" w:cs="Times New Roman"/>
+          <w:sz w:val="28"/>
+          <w:szCs w:val="28"/>
+        </w:rPr>
+      </w:pPr>
+      <w:r>
+        <w:rPr>
+          <w:rFonts w:ascii="Times New Roman" w:hAnsi="Times New Roman" w:cs="Times New Roman"/>
+          <w:smallCaps/>
           <w:noProof/>
+          <w:color w:val="5A5A5A" w:themeColor="text1" w:themeTint="A5"/>
           <w:sz w:val="28"/>
           <w:szCs w:val="28"/>
         </w:rPr>
         <w:drawing>
-          <wp:inline distT="0" distB="0" distL="0" distR="0" wp14:anchorId="2C91C348" wp14:editId="457A473F">
-            <wp:extent cx="5005846" cy="1924215"/>
-            <wp:effectExtent l="0" t="0" r="4445" b="0"/>
+          <wp:inline distT="0" distB="0" distL="0" distR="0" wp14:anchorId="234721DB" wp14:editId="19E97D69">
+            <wp:extent cx="4414446" cy="1466134"/>
+            <wp:effectExtent l="0" t="0" r="5715" b="1270"/>
             <wp:docPr id="3" name="Рисунок 3"/>
             <wp:cNvGraphicFramePr>
               <a:graphicFrameLocks xmlns:a="http://schemas.openxmlformats.org/drawingml/2006/main" noChangeAspect="1"/>
@@ -4464,7 +3459,7 @@
                   <pic:spPr>
                     <a:xfrm>
                       <a:off x="0" y="0"/>
-                      <a:ext cx="5052084" cy="1941989"/>
+                      <a:ext cx="4454787" cy="1479532"/>
                     </a:xfrm>
                     <a:prstGeom prst="rect">
                       <a:avLst/>
@@ -4483,79 +3478,33 @@
         <w:jc w:val="center"/>
         <w:rPr>
           <w:rFonts w:ascii="Times New Roman" w:hAnsi="Times New Roman" w:cs="Times New Roman"/>
-          <w:b/>
-          <w:bCs/>
-          <w:sz w:val="28"/>
-          <w:szCs w:val="28"/>
-        </w:rPr>
-      </w:pPr>
+          <w:sz w:val="28"/>
+          <w:szCs w:val="28"/>
+        </w:rPr>
+      </w:pPr>
+      <w:r>
+        <w:rPr>
+          <w:rFonts w:ascii="Times New Roman" w:hAnsi="Times New Roman" w:cs="Times New Roman"/>
+          <w:sz w:val="28"/>
+          <w:szCs w:val="28"/>
+        </w:rPr>
+        <w:t>Рисунок 2.2 – Модель, основанная на ключах</w:t>
+      </w:r>
     </w:p>
     <w:p>
       <w:pPr>
         <w:spacing w:line="360" w:lineRule="auto"/>
         <w:jc w:val="center"/>
         <w:rPr>
-          <w:rFonts w:ascii="Times New Roman" w:hAnsi="Times New Roman" w:cs="Times New Roman"/>
-          <w:b/>
-          <w:bCs/>
-          <w:sz w:val="28"/>
-          <w:szCs w:val="28"/>
-        </w:rPr>
-      </w:pPr>
-      <w:r>
-        <w:rPr>
-          <w:rFonts w:ascii="Times New Roman" w:hAnsi="Times New Roman" w:cs="Times New Roman"/>
-          <w:b/>
-          <w:bCs/>
-          <w:noProof/>
-          <w:sz w:val="28"/>
-          <w:szCs w:val="28"/>
-        </w:rPr>
-        <w:drawing>
-          <wp:inline distT="0" distB="0" distL="0" distR="0" wp14:anchorId="71C5C0A3" wp14:editId="285A863D">
-            <wp:extent cx="4905495" cy="1643380"/>
-            <wp:effectExtent l="0" t="0" r="9525" b="0"/>
-            <wp:docPr id="8" name="Рисунок 8"/>
-            <wp:cNvGraphicFramePr>
-              <a:graphicFrameLocks xmlns:a="http://schemas.openxmlformats.org/drawingml/2006/main" noChangeAspect="1"/>
-            </wp:cNvGraphicFramePr>
-            <a:graphic xmlns:a="http://schemas.openxmlformats.org/drawingml/2006/main">
-              <a:graphicData uri="http://schemas.openxmlformats.org/drawingml/2006/picture">
-                <pic:pic xmlns:pic="http://schemas.openxmlformats.org/drawingml/2006/picture">
-                  <pic:nvPicPr>
-                    <pic:cNvPr id="8" name="Рисунок 8"/>
-                    <pic:cNvPicPr/>
-                  </pic:nvPicPr>
-                  <pic:blipFill>
-                    <a:blip r:embed="rId9">
-                      <a:extLst>
-                        <a:ext uri="{28A0092B-C50C-407E-A947-70E740481C1C}">
-                          <a14:useLocalDpi xmlns:a14="http://schemas.microsoft.com/office/drawing/2010/main" val="0"/>
-                        </a:ext>
-                      </a:extLst>
-                    </a:blip>
-                    <a:stretch>
-                      <a:fillRect/>
-                    </a:stretch>
-                  </pic:blipFill>
-                  <pic:spPr>
-                    <a:xfrm>
-                      <a:off x="0" y="0"/>
-                      <a:ext cx="4936557" cy="1653786"/>
-                    </a:xfrm>
-                    <a:prstGeom prst="rect">
-                      <a:avLst/>
-                    </a:prstGeom>
-                  </pic:spPr>
-                </pic:pic>
-              </a:graphicData>
-            </a:graphic>
-          </wp:inline>
-        </w:drawing>
-      </w:r>
+          <w:rStyle w:val="ae"/>
+          <w:rFonts w:ascii="Times New Roman" w:hAnsi="Times New Roman" w:cs="Times New Roman"/>
+          <w:sz w:val="28"/>
+          <w:szCs w:val="28"/>
+        </w:rPr>
+      </w:pPr>
     </w:p>
     <w:sectPr>
-      <w:headerReference w:type="default" r:id="rId10"/>
+      <w:headerReference w:type="default" r:id="rId9"/>
       <w:pgSz w:w="11906" w:h="16838"/>
       <w:pgMar w:top="1134" w:right="850" w:bottom="1134" w:left="1701" w:header="708" w:footer="708" w:gutter="0"/>
       <w:cols w:space="708"/>
@@ -6044,6 +4993,17 @@
       <w:szCs w:val="20"/>
     </w:rPr>
   </w:style>
+  <w:style w:type="character" w:styleId="ae">
+    <w:name w:val="Subtle Reference"/>
+    <w:basedOn w:val="a0"/>
+    <w:uiPriority w:val="31"/>
+    <w:qFormat/>
+    <w:rsid w:val="00DF6790"/>
+    <w:rPr>
+      <w:smallCaps/>
+      <w:color w:val="5A5A5A" w:themeColor="text1" w:themeTint="A5"/>
+    </w:rPr>
+  </w:style>
 </w:styles>
 </file>
 

</xml_diff>